<commit_message>
Update Question yourgame 4.2
</commit_message>
<xml_diff>
--- a/Assignment 4/solutions/yourgame/word/yourgame 4.1.docx
+++ b/Assignment 4/solutions/yourgame/word/yourgame 4.1.docx
@@ -1829,129 +1829,142 @@
         </w:rPr>
         <w:t>.</w:t>
       </w:r>
+    </w:p>
+    <w:p>
+      <w:pPr>
+        <w:bidi/>
+        <w:rPr>
+          <w:b/>
+          <w:bCs/>
+          <w:color w:val="FF0000"/>
+          <w:rtl/>
+        </w:rPr>
+      </w:pPr>
+    </w:p>
+    <w:p>
+      <w:pPr>
+        <w:bidi/>
+        <w:rPr>
+          <w:b/>
+          <w:bCs/>
+          <w:color w:val="FF0000"/>
+          <w:rtl/>
+        </w:rPr>
+      </w:pPr>
+      <w:r>
+        <w:rPr>
+          <w:rFonts w:hint="cs"/>
+          <w:b/>
+          <w:bCs/>
+          <w:color w:val="FF0000"/>
+          <w:rtl/>
+        </w:rPr>
+        <w:t>שאלה</w:t>
+      </w:r>
+      <w:r>
+        <w:rPr>
+          <w:rFonts w:hint="cs"/>
+          <w:b/>
+          <w:bCs/>
+          <w:color w:val="FF0000"/>
+          <w:rtl/>
+        </w:rPr>
+        <w:t xml:space="preserve"> 8</w:t>
+      </w:r>
+    </w:p>
+    <w:p>
+      <w:pPr>
+        <w:bidi/>
+        <w:rPr>
+          <w:b/>
+          <w:bCs/>
+          <w:color w:val="FF0000"/>
+          <w:u w:val="single"/>
+          <w:rtl/>
+        </w:rPr>
+      </w:pPr>
+      <w:r>
+        <w:rPr>
+          <w:bCs/>
+          <w:rtl/>
+        </w:rPr>
+        <w:t>תכננו דגם מנייר עבור אחד ההיבטים המרכזיים במשחק שלכם. הדגם יכול לכלול קלפים, מפה</w:t>
+      </w:r>
+      <w:r>
+        <w:rPr>
+          <w:bCs/>
+        </w:rPr>
+        <w:t xml:space="preserve">, </w:t>
+      </w:r>
+      <w:r>
+        <w:rPr>
+          <w:bCs/>
+          <w:rtl/>
+        </w:rPr>
+        <w:t>חיילי-משחק וכל רכיב אחר שנראה לכם מתאים. הדגם לא חייב לכלול את כל המשחק, אלא רק היבט אחד מרכזי של המשחק, כדי שתוכלו לבצע</w:t>
+      </w:r>
+      <w:r>
+        <w:rPr>
+          <w:bCs/>
+        </w:rPr>
+        <w:t xml:space="preserve"> </w:t>
+      </w:r>
+      <w:r>
+        <w:rPr>
+          <w:b/>
+          <w:bCs/>
+          <w:color w:val="C45911" w:themeColor="accent2" w:themeShade="BF"/>
+        </w:rPr>
+        <w:t>playtest</w:t>
+      </w:r>
+      <w:r>
+        <w:rPr>
+          <w:bCs/>
+          <w:color w:val="C45911" w:themeColor="accent2" w:themeShade="BF"/>
+        </w:rPr>
+        <w:t xml:space="preserve"> </w:t>
+      </w:r>
+      <w:r>
+        <w:rPr>
+          <w:bCs/>
+          <w:rtl/>
+        </w:rPr>
+        <w:t xml:space="preserve">על היבט זה עוד לפני שלב </w:t>
+      </w:r>
+      <w:r>
+        <w:rPr>
+          <w:rFonts w:hint="cs"/>
+          <w:bCs/>
+          <w:rtl/>
+        </w:rPr>
+        <w:t>התכנות</w:t>
+      </w:r>
+      <w:r>
+        <w:rPr>
+          <w:bCs/>
+        </w:rPr>
+        <w:t>.</w:t>
+      </w:r>
+    </w:p>
+    <w:p>
+      <w:pPr>
+        <w:bidi/>
+      </w:pPr>
+    </w:p>
+    <w:p>
+      <w:pPr>
+        <w:bidi/>
+      </w:pPr>
+    </w:p>
+    <w:p>
+      <w:pPr>
+        <w:bidi/>
+        <w:rPr>
+          <w:lang w:val="en-IL"/>
+        </w:rPr>
+      </w:pPr>
       <w:bookmarkStart w:id="0" w:name="_GoBack"/>
       <w:bookmarkEnd w:id="0"/>
-    </w:p>
-    <w:p>
-      <w:pPr>
-        <w:bidi/>
-        <w:rPr>
-          <w:b/>
-          <w:bCs/>
-          <w:color w:val="FF0000"/>
-          <w:rtl/>
-        </w:rPr>
-      </w:pPr>
-    </w:p>
-    <w:p>
-      <w:pPr>
-        <w:bidi/>
-        <w:rPr>
-          <w:b/>
-          <w:bCs/>
-          <w:color w:val="FF0000"/>
-          <w:rtl/>
-        </w:rPr>
-      </w:pPr>
-      <w:r>
-        <w:rPr>
-          <w:rFonts w:hint="cs"/>
-          <w:b/>
-          <w:bCs/>
-          <w:color w:val="FF0000"/>
-          <w:rtl/>
-        </w:rPr>
-        <w:t>שאלה</w:t>
-      </w:r>
-      <w:r>
-        <w:rPr>
-          <w:rFonts w:hint="cs"/>
-          <w:b/>
-          <w:bCs/>
-          <w:color w:val="FF0000"/>
-          <w:rtl/>
-        </w:rPr>
-        <w:t xml:space="preserve"> 8</w:t>
-      </w:r>
-    </w:p>
-    <w:p>
-      <w:pPr>
-        <w:bidi/>
-        <w:rPr>
-          <w:b/>
-          <w:bCs/>
-          <w:color w:val="FF0000"/>
-          <w:u w:val="single"/>
-          <w:rtl/>
-        </w:rPr>
-      </w:pPr>
-      <w:r>
-        <w:rPr>
-          <w:bCs/>
-          <w:rtl/>
-        </w:rPr>
-        <w:t>תכננו דגם מנייר עבור אחד ההיבטים המרכזיים במשחק שלכם. הדגם יכול לכלול קלפים, מפה</w:t>
-      </w:r>
-      <w:r>
-        <w:rPr>
-          <w:bCs/>
-        </w:rPr>
-        <w:t xml:space="preserve">, </w:t>
-      </w:r>
-      <w:r>
-        <w:rPr>
-          <w:bCs/>
-          <w:rtl/>
-        </w:rPr>
-        <w:t>חיילי-משחק וכל רכיב אחר שנראה לכם מתאים. הדגם לא חייב לכלול את כל המשחק, אלא רק היבט אחד מרכזי של המשחק, כדי שתוכלו לבצע</w:t>
-      </w:r>
-      <w:r>
-        <w:rPr>
-          <w:bCs/>
-        </w:rPr>
-        <w:t xml:space="preserve"> </w:t>
-      </w:r>
-      <w:r>
-        <w:rPr>
-          <w:b/>
-          <w:bCs/>
-          <w:color w:val="C45911" w:themeColor="accent2" w:themeShade="BF"/>
-        </w:rPr>
-        <w:t>playtest</w:t>
-      </w:r>
-      <w:r>
-        <w:rPr>
-          <w:bCs/>
-          <w:color w:val="C45911" w:themeColor="accent2" w:themeShade="BF"/>
-        </w:rPr>
-        <w:t xml:space="preserve"> </w:t>
-      </w:r>
-      <w:r>
-        <w:rPr>
-          <w:bCs/>
-          <w:rtl/>
-        </w:rPr>
-        <w:t xml:space="preserve">על היבט זה עוד לפני שלב </w:t>
-      </w:r>
-      <w:r>
-        <w:rPr>
-          <w:rFonts w:hint="cs"/>
-          <w:bCs/>
-          <w:rtl/>
-        </w:rPr>
-        <w:t>התכנות</w:t>
-      </w:r>
-      <w:r>
-        <w:rPr>
-          <w:bCs/>
-        </w:rPr>
-        <w:t>.</w:t>
-      </w:r>
-    </w:p>
-    <w:p>
-      <w:pPr>
-        <w:bidi/>
-      </w:pPr>
     </w:p>
     <w:sectPr>
       <w:pgSz w:w="12240" w:h="15840"/>

</xml_diff>

<commit_message>
Yourgame 4.1 4.2 is Completed
</commit_message>
<xml_diff>
--- a/Assignment 4/solutions/yourgame/word/yourgame 4.1.docx
+++ b/Assignment 4/solutions/yourgame/word/yourgame 4.1.docx
@@ -123,7 +123,6 @@
       <w:pPr>
         <w:bidi/>
         <w:rPr>
-          <w:rFonts w:hint="cs"/>
           <w:rtl/>
         </w:rPr>
       </w:pPr>
@@ -1074,7 +1073,6 @@
       <w:pPr>
         <w:bidi/>
         <w:rPr>
-          <w:rFonts w:hint="cs"/>
           <w:rtl/>
         </w:rPr>
       </w:pPr>
@@ -1256,7 +1254,6 @@
         </w:numPr>
         <w:bidi/>
         <w:rPr>
-          <w:rFonts w:hint="cs"/>
           <w:bCs/>
           <w:rtl/>
         </w:rPr>
@@ -1851,14 +1848,103 @@
           <w:rtl/>
         </w:rPr>
       </w:pPr>
-      <w:r>
-        <w:rPr>
-          <w:rFonts w:hint="cs"/>
+    </w:p>
+    <w:p>
+      <w:pPr>
+        <w:bidi/>
+        <w:rPr>
           <w:b/>
           <w:bCs/>
           <w:color w:val="FF0000"/>
           <w:rtl/>
         </w:rPr>
+      </w:pPr>
+    </w:p>
+    <w:p>
+      <w:pPr>
+        <w:bidi/>
+        <w:rPr>
+          <w:b/>
+          <w:bCs/>
+          <w:color w:val="FF0000"/>
+          <w:rtl/>
+        </w:rPr>
+      </w:pPr>
+    </w:p>
+    <w:p>
+      <w:pPr>
+        <w:bidi/>
+        <w:rPr>
+          <w:b/>
+          <w:bCs/>
+          <w:color w:val="FF0000"/>
+          <w:rtl/>
+        </w:rPr>
+      </w:pPr>
+    </w:p>
+    <w:p>
+      <w:pPr>
+        <w:bidi/>
+        <w:rPr>
+          <w:b/>
+          <w:bCs/>
+          <w:color w:val="FF0000"/>
+          <w:rtl/>
+        </w:rPr>
+      </w:pPr>
+    </w:p>
+    <w:p>
+      <w:pPr>
+        <w:bidi/>
+        <w:rPr>
+          <w:b/>
+          <w:bCs/>
+          <w:color w:val="FF0000"/>
+          <w:rtl/>
+        </w:rPr>
+      </w:pPr>
+    </w:p>
+    <w:p>
+      <w:pPr>
+        <w:bidi/>
+        <w:rPr>
+          <w:b/>
+          <w:bCs/>
+          <w:color w:val="FF0000"/>
+          <w:rtl/>
+        </w:rPr>
+      </w:pPr>
+    </w:p>
+    <w:p>
+      <w:pPr>
+        <w:bidi/>
+        <w:rPr>
+          <w:b/>
+          <w:bCs/>
+          <w:color w:val="FF0000"/>
+          <w:rtl/>
+        </w:rPr>
+      </w:pPr>
+    </w:p>
+    <w:p>
+      <w:pPr>
+        <w:bidi/>
+        <w:rPr>
+          <w:b/>
+          <w:bCs/>
+          <w:color w:val="FF0000"/>
+          <w:rtl/>
+        </w:rPr>
+      </w:pPr>
+      <w:r>
+        <w:rPr>
+          <w:rFonts w:hint="cs"/>
+          <w:b/>
+          <w:bCs/>
+          <w:color w:val="FF0000"/>
+          <w:rtl/>
+        </w:rPr>
+        <w:lastRenderedPageBreak/>
         <w:t>שאלה</w:t>
       </w:r>
       <w:r>
@@ -1888,83 +1974,143 @@
           <w:bCs/>
           <w:rtl/>
         </w:rPr>
-        <w:t>תכננו דגם מנייר עבור אחד ההיבטים המרכזיים במשחק שלכם. הדגם יכול לכלול קלפים, מפה</w:t>
-      </w:r>
-      <w:r>
-        <w:rPr>
-          <w:bCs/>
-        </w:rPr>
-        <w:t xml:space="preserve">, </w:t>
-      </w:r>
-      <w:r>
-        <w:rPr>
-          <w:bCs/>
-          <w:rtl/>
-        </w:rPr>
-        <w:t>חיילי-משחק וכל רכיב אחר שנראה לכם מתאים. הדגם לא חייב לכלול את כל המשחק, אלא רק היבט אחד מרכזי של המשחק, כדי שתוכלו לבצע</w:t>
-      </w:r>
-      <w:r>
-        <w:rPr>
-          <w:bCs/>
-        </w:rPr>
-        <w:t xml:space="preserve"> </w:t>
-      </w:r>
-      <w:r>
-        <w:rPr>
-          <w:b/>
-          <w:bCs/>
-          <w:color w:val="C45911" w:themeColor="accent2" w:themeShade="BF"/>
-        </w:rPr>
-        <w:t>playtest</w:t>
-      </w:r>
-      <w:r>
-        <w:rPr>
-          <w:bCs/>
-          <w:color w:val="C45911" w:themeColor="accent2" w:themeShade="BF"/>
-        </w:rPr>
-        <w:t xml:space="preserve"> </w:t>
-      </w:r>
-      <w:r>
-        <w:rPr>
-          <w:bCs/>
-          <w:rtl/>
-        </w:rPr>
-        <w:t xml:space="preserve">על היבט זה עוד לפני שלב </w:t>
-      </w:r>
-      <w:r>
-        <w:rPr>
-          <w:rFonts w:hint="cs"/>
-          <w:bCs/>
-          <w:rtl/>
-        </w:rPr>
-        <w:t>התכנות</w:t>
-      </w:r>
-      <w:r>
-        <w:rPr>
-          <w:bCs/>
-        </w:rPr>
-        <w:t>.</w:t>
-      </w:r>
-    </w:p>
-    <w:p>
-      <w:pPr>
-        <w:bidi/>
-      </w:pPr>
-    </w:p>
-    <w:p>
-      <w:pPr>
-        <w:bidi/>
-      </w:pPr>
-    </w:p>
-    <w:p>
-      <w:pPr>
-        <w:bidi/>
-        <w:rPr>
-          <w:lang w:val="en-IL"/>
-        </w:rPr>
-      </w:pPr>
+        <w:t>תכננו דגם מנייר עבור אחד ההיבטים המרכזיים במשחק שלכם. הדגם יכול לכל</w:t>
+      </w:r>
       <w:bookmarkStart w:id="0" w:name="_GoBack"/>
       <w:bookmarkEnd w:id="0"/>
+      <w:r>
+        <w:rPr>
+          <w:bCs/>
+          <w:rtl/>
+        </w:rPr>
+        <w:t>ול קלפים, מפה</w:t>
+      </w:r>
+      <w:r>
+        <w:rPr>
+          <w:bCs/>
+        </w:rPr>
+        <w:t xml:space="preserve">, </w:t>
+      </w:r>
+      <w:r>
+        <w:rPr>
+          <w:bCs/>
+          <w:rtl/>
+        </w:rPr>
+        <w:t>חיילי-משחק וכל רכיב אחר שנראה לכם מתאים. הדגם לא חייב לכלול את כל המשחק, אלא רק היבט אחד מרכזי של המשחק, כדי שתוכלו לבצע</w:t>
+      </w:r>
+      <w:r>
+        <w:rPr>
+          <w:bCs/>
+        </w:rPr>
+        <w:t xml:space="preserve"> </w:t>
+      </w:r>
+      <w:r>
+        <w:rPr>
+          <w:b/>
+          <w:bCs/>
+          <w:color w:val="C45911" w:themeColor="accent2" w:themeShade="BF"/>
+        </w:rPr>
+        <w:t>playtest</w:t>
+      </w:r>
+      <w:r>
+        <w:rPr>
+          <w:bCs/>
+          <w:color w:val="C45911" w:themeColor="accent2" w:themeShade="BF"/>
+        </w:rPr>
+        <w:t xml:space="preserve"> </w:t>
+      </w:r>
+      <w:r>
+        <w:rPr>
+          <w:bCs/>
+          <w:rtl/>
+        </w:rPr>
+        <w:t xml:space="preserve">על היבט זה עוד לפני שלב </w:t>
+      </w:r>
+      <w:r>
+        <w:rPr>
+          <w:rFonts w:hint="cs"/>
+          <w:bCs/>
+          <w:rtl/>
+        </w:rPr>
+        <w:t>התכנות</w:t>
+      </w:r>
+      <w:r>
+        <w:rPr>
+          <w:bCs/>
+        </w:rPr>
+        <w:t>.</w:t>
+      </w:r>
+    </w:p>
+    <w:p>
+      <w:pPr>
+        <w:bidi/>
+      </w:pPr>
+    </w:p>
+    <w:p>
+      <w:pPr>
+        <w:bidi/>
+      </w:pPr>
+      <w:r>
+        <w:rPr>
+          <w:noProof/>
+        </w:rPr>
+        <w:drawing>
+          <wp:inline distT="0" distB="0" distL="0" distR="0" wp14:anchorId="290606E6" wp14:editId="694FDD97">
+            <wp:extent cx="3929149" cy="5445958"/>
+            <wp:effectExtent l="3493" t="0" r="0" b="0"/>
+            <wp:docPr id="2" name="תמונה 2"/>
+            <wp:cNvGraphicFramePr>
+              <a:graphicFrameLocks xmlns:a="http://schemas.openxmlformats.org/drawingml/2006/main" noChangeAspect="1"/>
+            </wp:cNvGraphicFramePr>
+            <a:graphic xmlns:a="http://schemas.openxmlformats.org/drawingml/2006/main">
+              <a:graphicData uri="http://schemas.openxmlformats.org/drawingml/2006/picture">
+                <pic:pic xmlns:pic="http://schemas.openxmlformats.org/drawingml/2006/picture">
+                  <pic:nvPicPr>
+                    <pic:cNvPr id="0" name="Picture 2"/>
+                    <pic:cNvPicPr>
+                      <a:picLocks noChangeAspect="1" noChangeArrowheads="1"/>
+                    </pic:cNvPicPr>
+                  </pic:nvPicPr>
+                  <pic:blipFill>
+                    <a:blip r:embed="rId5">
+                      <a:extLst>
+                        <a:ext uri="{28A0092B-C50C-407E-A947-70E740481C1C}">
+                          <a14:useLocalDpi xmlns:a14="http://schemas.microsoft.com/office/drawing/2010/main" val="0"/>
+                        </a:ext>
+                      </a:extLst>
+                    </a:blip>
+                    <a:srcRect/>
+                    <a:stretch>
+                      <a:fillRect/>
+                    </a:stretch>
+                  </pic:blipFill>
+                  <pic:spPr bwMode="auto">
+                    <a:xfrm rot="16200000">
+                      <a:off x="0" y="0"/>
+                      <a:ext cx="3938491" cy="5458906"/>
+                    </a:xfrm>
+                    <a:prstGeom prst="rect">
+                      <a:avLst/>
+                    </a:prstGeom>
+                    <a:noFill/>
+                    <a:ln>
+                      <a:noFill/>
+                    </a:ln>
+                  </pic:spPr>
+                </pic:pic>
+              </a:graphicData>
+            </a:graphic>
+          </wp:inline>
+        </w:drawing>
+      </w:r>
+    </w:p>
+    <w:p>
+      <w:pPr>
+        <w:bidi/>
+        <w:rPr>
+          <w:lang w:val="en-IL"/>
+        </w:rPr>
+      </w:pPr>
     </w:p>
     <w:sectPr>
       <w:pgSz w:w="12240" w:h="15840"/>

</xml_diff>